<commit_message>
10. / 11.02. und Teil 1 12.02.2025
</commit_message>
<xml_diff>
--- a/Deutsch/Zeitformen.docx
+++ b/Deutsch/Zeitformen.docx
@@ -11,6 +11,7 @@
           <w:b/>
           <w:bCs/>
           <w:position w:val="0"/>
+          <w:sz w:val="24"/>
           <w:sz w:val="24"/>
           <w:highlight w:val="none"/>
           <w:u w:val="none"/>
@@ -24,6 +25,7 @@
           <w:bCs/>
           <w:position w:val="0"/>
           <w:sz w:val="24"/>
+          <w:sz w:val="24"/>
           <w:u w:val="none"/>
           <w:shd w:fill="FFFF00" w:val="clear"/>
           <w:vertAlign w:val="baseline"/>
@@ -223,8 +225,7 @@
       </w:pPr>
       <w:r>
         <w:rPr>
-          <w:u w:val="none"/>
-          <w:shd w:fill="2A6099" w:val="clear"/>
+          <w:shd w:fill="auto" w:val="clear"/>
         </w:rPr>
       </w:r>
     </w:p>
@@ -302,8 +303,7 @@
       </w:pPr>
       <w:r>
         <w:rPr>
-          <w:u w:val="none"/>
-          <w:shd w:fill="2A6099" w:val="clear"/>
+          <w:shd w:fill="auto" w:val="clear"/>
         </w:rPr>
       </w:r>
     </w:p>
@@ -321,15 +321,15 @@
         </w:tblCellMar>
       </w:tblPr>
       <w:tblGrid>
-        <w:gridCol w:w="3178"/>
+        <w:gridCol w:w="3176"/>
         <w:gridCol w:w="3211"/>
-        <w:gridCol w:w="3211"/>
+        <w:gridCol w:w="3213"/>
       </w:tblGrid>
       <w:tr>
         <w:trPr/>
         <w:tc>
           <w:tcPr>
-            <w:tcW w:w="3178" w:type="dxa"/>
+            <w:tcW w:w="3176" w:type="dxa"/>
             <w:tcBorders>
               <w:top w:val="single" w:sz="4" w:space="0" w:color="000000"/>
               <w:start w:val="single" w:sz="4" w:space="0" w:color="000000"/>
@@ -373,7 +373,7 @@
         </w:tc>
         <w:tc>
           <w:tcPr>
-            <w:tcW w:w="3211" w:type="dxa"/>
+            <w:tcW w:w="3213" w:type="dxa"/>
             <w:tcBorders>
               <w:top w:val="single" w:sz="4" w:space="0" w:color="000000"/>
               <w:start w:val="single" w:sz="4" w:space="0" w:color="000000"/>
@@ -399,7 +399,7 @@
         <w:trPr/>
         <w:tc>
           <w:tcPr>
-            <w:tcW w:w="3178" w:type="dxa"/>
+            <w:tcW w:w="3176" w:type="dxa"/>
             <w:tcBorders>
               <w:start w:val="single" w:sz="4" w:space="0" w:color="000000"/>
               <w:bottom w:val="single" w:sz="4" w:space="0" w:color="000000"/>
@@ -441,7 +441,7 @@
         </w:tc>
         <w:tc>
           <w:tcPr>
-            <w:tcW w:w="3211" w:type="dxa"/>
+            <w:tcW w:w="3213" w:type="dxa"/>
             <w:tcBorders>
               <w:start w:val="single" w:sz="4" w:space="0" w:color="000000"/>
               <w:bottom w:val="single" w:sz="4" w:space="0" w:color="000000"/>
@@ -466,7 +466,7 @@
         <w:trPr/>
         <w:tc>
           <w:tcPr>
-            <w:tcW w:w="3178" w:type="dxa"/>
+            <w:tcW w:w="3176" w:type="dxa"/>
             <w:tcBorders>
               <w:start w:val="single" w:sz="4" w:space="0" w:color="000000"/>
               <w:bottom w:val="single" w:sz="4" w:space="0" w:color="000000"/>
@@ -508,7 +508,7 @@
         </w:tc>
         <w:tc>
           <w:tcPr>
-            <w:tcW w:w="3211" w:type="dxa"/>
+            <w:tcW w:w="3213" w:type="dxa"/>
             <w:tcBorders>
               <w:start w:val="single" w:sz="4" w:space="0" w:color="000000"/>
               <w:bottom w:val="single" w:sz="4" w:space="0" w:color="000000"/>
@@ -533,7 +533,7 @@
         <w:trPr/>
         <w:tc>
           <w:tcPr>
-            <w:tcW w:w="3178" w:type="dxa"/>
+            <w:tcW w:w="3176" w:type="dxa"/>
             <w:tcBorders>
               <w:start w:val="single" w:sz="4" w:space="0" w:color="000000"/>
               <w:bottom w:val="single" w:sz="4" w:space="0" w:color="000000"/>
@@ -575,7 +575,7 @@
         </w:tc>
         <w:tc>
           <w:tcPr>
-            <w:tcW w:w="3211" w:type="dxa"/>
+            <w:tcW w:w="3213" w:type="dxa"/>
             <w:tcBorders>
               <w:start w:val="single" w:sz="4" w:space="0" w:color="000000"/>
               <w:bottom w:val="single" w:sz="4" w:space="0" w:color="000000"/>
@@ -600,7 +600,7 @@
         <w:trPr/>
         <w:tc>
           <w:tcPr>
-            <w:tcW w:w="3178" w:type="dxa"/>
+            <w:tcW w:w="3176" w:type="dxa"/>
             <w:tcBorders>
               <w:start w:val="single" w:sz="4" w:space="0" w:color="000000"/>
               <w:bottom w:val="single" w:sz="4" w:space="0" w:color="000000"/>
@@ -642,7 +642,7 @@
         </w:tc>
         <w:tc>
           <w:tcPr>
-            <w:tcW w:w="3211" w:type="dxa"/>
+            <w:tcW w:w="3213" w:type="dxa"/>
             <w:tcBorders>
               <w:start w:val="single" w:sz="4" w:space="0" w:color="000000"/>
               <w:bottom w:val="single" w:sz="4" w:space="0" w:color="000000"/>
@@ -667,7 +667,7 @@
         <w:trPr/>
         <w:tc>
           <w:tcPr>
-            <w:tcW w:w="3178" w:type="dxa"/>
+            <w:tcW w:w="3176" w:type="dxa"/>
             <w:tcBorders>
               <w:start w:val="single" w:sz="4" w:space="0" w:color="000000"/>
               <w:bottom w:val="single" w:sz="4" w:space="0" w:color="000000"/>
@@ -709,7 +709,7 @@
         </w:tc>
         <w:tc>
           <w:tcPr>
-            <w:tcW w:w="3211" w:type="dxa"/>
+            <w:tcW w:w="3213" w:type="dxa"/>
             <w:tcBorders>
               <w:start w:val="single" w:sz="4" w:space="0" w:color="000000"/>
               <w:bottom w:val="single" w:sz="4" w:space="0" w:color="000000"/>
@@ -742,24 +742,22 @@
       </w:pPr>
       <w:r>
         <w:rPr>
-          <w:u w:val="none"/>
-          <w:shd w:fill="2A6099" w:val="clear"/>
-        </w:rPr>
-      </w:r>
-    </w:p>
-    <w:p>
-      <w:pPr>
-        <w:pStyle w:val="Normal"/>
-        <w:bidi w:val="0"/>
-        <w:jc w:val="start"/>
-        <w:rPr>
-          <w:shd w:fill="auto" w:val="clear"/>
-        </w:rPr>
-      </w:pPr>
-      <w:r>
-        <w:rPr>
-          <w:u w:val="none"/>
-          <w:shd w:fill="2A6099" w:val="clear"/>
+          <w:shd w:fill="auto" w:val="clear"/>
+        </w:rPr>
+      </w:r>
+    </w:p>
+    <w:p>
+      <w:pPr>
+        <w:pStyle w:val="Normal"/>
+        <w:bidi w:val="0"/>
+        <w:jc w:val="start"/>
+        <w:rPr>
+          <w:shd w:fill="auto" w:val="clear"/>
+        </w:rPr>
+      </w:pPr>
+      <w:r>
+        <w:rPr>
+          <w:shd w:fill="auto" w:val="clear"/>
         </w:rPr>
       </w:r>
     </w:p>
@@ -778,9 +776,9 @@
       </w:tblPr>
       <w:tblGrid>
         <w:gridCol w:w="2409"/>
+        <w:gridCol w:w="2409"/>
         <w:gridCol w:w="2410"/>
         <w:gridCol w:w="2409"/>
-        <w:gridCol w:w="2410"/>
       </w:tblGrid>
       <w:tr>
         <w:trPr/>
@@ -808,6 +806,28 @@
         </w:tc>
         <w:tc>
           <w:tcPr>
+            <w:tcW w:w="2409" w:type="dxa"/>
+            <w:tcBorders>
+              <w:top w:val="single" w:sz="4" w:space="0" w:color="000000"/>
+              <w:start w:val="single" w:sz="4" w:space="0" w:color="000000"/>
+              <w:bottom w:val="single" w:sz="4" w:space="0" w:color="000000"/>
+            </w:tcBorders>
+          </w:tcPr>
+          <w:p>
+            <w:pPr>
+              <w:pStyle w:val="TableContents"/>
+              <w:bidi w:val="0"/>
+              <w:jc w:val="start"/>
+              <w:rPr/>
+            </w:pPr>
+            <w:r>
+              <w:rPr/>
+              <w:t>Präsens</w:t>
+            </w:r>
+          </w:p>
+        </w:tc>
+        <w:tc>
+          <w:tcPr>
             <w:tcW w:w="2410" w:type="dxa"/>
             <w:tcBorders>
               <w:top w:val="single" w:sz="4" w:space="0" w:color="000000"/>
@@ -824,35 +844,13 @@
             </w:pPr>
             <w:r>
               <w:rPr/>
-              <w:t>Präsens</w:t>
-            </w:r>
-          </w:p>
-        </w:tc>
-        <w:tc>
-          <w:tcPr>
-            <w:tcW w:w="2409" w:type="dxa"/>
-            <w:tcBorders>
-              <w:top w:val="single" w:sz="4" w:space="0" w:color="000000"/>
-              <w:start w:val="single" w:sz="4" w:space="0" w:color="000000"/>
-              <w:bottom w:val="single" w:sz="4" w:space="0" w:color="000000"/>
-            </w:tcBorders>
-          </w:tcPr>
-          <w:p>
-            <w:pPr>
-              <w:pStyle w:val="TableContents"/>
-              <w:bidi w:val="0"/>
-              <w:jc w:val="start"/>
-              <w:rPr/>
-            </w:pPr>
-            <w:r>
-              <w:rPr/>
               <w:t>Perfekt</w:t>
             </w:r>
           </w:p>
         </w:tc>
         <w:tc>
           <w:tcPr>
-            <w:tcW w:w="2410" w:type="dxa"/>
+            <w:tcW w:w="2409" w:type="dxa"/>
             <w:tcBorders>
               <w:top w:val="single" w:sz="4" w:space="0" w:color="000000"/>
               <w:start w:val="single" w:sz="4" w:space="0" w:color="000000"/>
@@ -899,6 +897,27 @@
         </w:tc>
         <w:tc>
           <w:tcPr>
+            <w:tcW w:w="2409" w:type="dxa"/>
+            <w:tcBorders>
+              <w:start w:val="single" w:sz="4" w:space="0" w:color="000000"/>
+              <w:bottom w:val="single" w:sz="4" w:space="0" w:color="000000"/>
+            </w:tcBorders>
+          </w:tcPr>
+          <w:p>
+            <w:pPr>
+              <w:pStyle w:val="TableContents"/>
+              <w:bidi w:val="0"/>
+              <w:jc w:val="start"/>
+              <w:rPr/>
+            </w:pPr>
+            <w:r>
+              <w:rPr/>
+              <w:t>Er stürzt</w:t>
+            </w:r>
+          </w:p>
+        </w:tc>
+        <w:tc>
+          <w:tcPr>
             <w:tcW w:w="2410" w:type="dxa"/>
             <w:tcBorders>
               <w:start w:val="single" w:sz="4" w:space="0" w:color="000000"/>
@@ -914,34 +933,13 @@
             </w:pPr>
             <w:r>
               <w:rPr/>
-              <w:t>Er stürzt</w:t>
-            </w:r>
-          </w:p>
-        </w:tc>
-        <w:tc>
-          <w:tcPr>
-            <w:tcW w:w="2409" w:type="dxa"/>
-            <w:tcBorders>
-              <w:start w:val="single" w:sz="4" w:space="0" w:color="000000"/>
-              <w:bottom w:val="single" w:sz="4" w:space="0" w:color="000000"/>
-            </w:tcBorders>
-          </w:tcPr>
-          <w:p>
-            <w:pPr>
-              <w:pStyle w:val="TableContents"/>
-              <w:bidi w:val="0"/>
-              <w:jc w:val="start"/>
-              <w:rPr/>
-            </w:pPr>
-            <w:r>
-              <w:rPr/>
               <w:t>Er ist gestürzt</w:t>
             </w:r>
           </w:p>
         </w:tc>
         <w:tc>
           <w:tcPr>
-            <w:tcW w:w="2410" w:type="dxa"/>
+            <w:tcW w:w="2409" w:type="dxa"/>
             <w:tcBorders>
               <w:start w:val="single" w:sz="4" w:space="0" w:color="000000"/>
               <w:bottom w:val="single" w:sz="4" w:space="0" w:color="000000"/>
@@ -987,6 +985,27 @@
         </w:tc>
         <w:tc>
           <w:tcPr>
+            <w:tcW w:w="2409" w:type="dxa"/>
+            <w:tcBorders>
+              <w:start w:val="single" w:sz="4" w:space="0" w:color="000000"/>
+              <w:bottom w:val="single" w:sz="4" w:space="0" w:color="000000"/>
+            </w:tcBorders>
+          </w:tcPr>
+          <w:p>
+            <w:pPr>
+              <w:pStyle w:val="TableContents"/>
+              <w:bidi w:val="0"/>
+              <w:jc w:val="start"/>
+              <w:rPr/>
+            </w:pPr>
+            <w:r>
+              <w:rPr/>
+              <w:t>Es gilt</w:t>
+            </w:r>
+          </w:p>
+        </w:tc>
+        <w:tc>
+          <w:tcPr>
             <w:tcW w:w="2410" w:type="dxa"/>
             <w:tcBorders>
               <w:start w:val="single" w:sz="4" w:space="0" w:color="000000"/>
@@ -1002,34 +1021,13 @@
             </w:pPr>
             <w:r>
               <w:rPr/>
-              <w:t>Es gilt</w:t>
-            </w:r>
-          </w:p>
-        </w:tc>
-        <w:tc>
-          <w:tcPr>
-            <w:tcW w:w="2409" w:type="dxa"/>
-            <w:tcBorders>
-              <w:start w:val="single" w:sz="4" w:space="0" w:color="000000"/>
-              <w:bottom w:val="single" w:sz="4" w:space="0" w:color="000000"/>
-            </w:tcBorders>
-          </w:tcPr>
-          <w:p>
-            <w:pPr>
-              <w:pStyle w:val="TableContents"/>
-              <w:bidi w:val="0"/>
-              <w:jc w:val="start"/>
-              <w:rPr/>
-            </w:pPr>
-            <w:r>
-              <w:rPr/>
               <w:t>Es hat gegolten</w:t>
             </w:r>
           </w:p>
         </w:tc>
         <w:tc>
           <w:tcPr>
-            <w:tcW w:w="2410" w:type="dxa"/>
+            <w:tcW w:w="2409" w:type="dxa"/>
             <w:tcBorders>
               <w:start w:val="single" w:sz="4" w:space="0" w:color="000000"/>
               <w:bottom w:val="single" w:sz="4" w:space="0" w:color="000000"/>
@@ -1075,6 +1073,27 @@
         </w:tc>
         <w:tc>
           <w:tcPr>
+            <w:tcW w:w="2409" w:type="dxa"/>
+            <w:tcBorders>
+              <w:start w:val="single" w:sz="4" w:space="0" w:color="000000"/>
+              <w:bottom w:val="single" w:sz="4" w:space="0" w:color="000000"/>
+            </w:tcBorders>
+          </w:tcPr>
+          <w:p>
+            <w:pPr>
+              <w:pStyle w:val="TableContents"/>
+              <w:bidi w:val="0"/>
+              <w:jc w:val="start"/>
+              <w:rPr/>
+            </w:pPr>
+            <w:r>
+              <w:rPr/>
+              <w:t>Er betritt</w:t>
+            </w:r>
+          </w:p>
+        </w:tc>
+        <w:tc>
+          <w:tcPr>
             <w:tcW w:w="2410" w:type="dxa"/>
             <w:tcBorders>
               <w:start w:val="single" w:sz="4" w:space="0" w:color="000000"/>
@@ -1090,34 +1109,13 @@
             </w:pPr>
             <w:r>
               <w:rPr/>
-              <w:t>Er betritt</w:t>
-            </w:r>
-          </w:p>
-        </w:tc>
-        <w:tc>
-          <w:tcPr>
-            <w:tcW w:w="2409" w:type="dxa"/>
-            <w:tcBorders>
-              <w:start w:val="single" w:sz="4" w:space="0" w:color="000000"/>
-              <w:bottom w:val="single" w:sz="4" w:space="0" w:color="000000"/>
-            </w:tcBorders>
-          </w:tcPr>
-          <w:p>
-            <w:pPr>
-              <w:pStyle w:val="TableContents"/>
-              <w:bidi w:val="0"/>
-              <w:jc w:val="start"/>
-              <w:rPr/>
-            </w:pPr>
-            <w:r>
-              <w:rPr/>
               <w:t>Er hat betretten</w:t>
             </w:r>
           </w:p>
         </w:tc>
         <w:tc>
           <w:tcPr>
-            <w:tcW w:w="2410" w:type="dxa"/>
+            <w:tcW w:w="2409" w:type="dxa"/>
             <w:tcBorders>
               <w:start w:val="single" w:sz="4" w:space="0" w:color="000000"/>
               <w:bottom w:val="single" w:sz="4" w:space="0" w:color="000000"/>
@@ -1163,6 +1161,27 @@
         </w:tc>
         <w:tc>
           <w:tcPr>
+            <w:tcW w:w="2409" w:type="dxa"/>
+            <w:tcBorders>
+              <w:start w:val="single" w:sz="4" w:space="0" w:color="000000"/>
+              <w:bottom w:val="single" w:sz="4" w:space="0" w:color="000000"/>
+            </w:tcBorders>
+          </w:tcPr>
+          <w:p>
+            <w:pPr>
+              <w:pStyle w:val="TableContents"/>
+              <w:bidi w:val="0"/>
+              <w:jc w:val="start"/>
+              <w:rPr/>
+            </w:pPr>
+            <w:r>
+              <w:rPr/>
+              <w:t>Er liegt</w:t>
+            </w:r>
+          </w:p>
+        </w:tc>
+        <w:tc>
+          <w:tcPr>
             <w:tcW w:w="2410" w:type="dxa"/>
             <w:tcBorders>
               <w:start w:val="single" w:sz="4" w:space="0" w:color="000000"/>
@@ -1178,34 +1197,13 @@
             </w:pPr>
             <w:r>
               <w:rPr/>
-              <w:t>Er liegt</w:t>
-            </w:r>
-          </w:p>
-        </w:tc>
-        <w:tc>
-          <w:tcPr>
-            <w:tcW w:w="2409" w:type="dxa"/>
-            <w:tcBorders>
-              <w:start w:val="single" w:sz="4" w:space="0" w:color="000000"/>
-              <w:bottom w:val="single" w:sz="4" w:space="0" w:color="000000"/>
-            </w:tcBorders>
-          </w:tcPr>
-          <w:p>
-            <w:pPr>
-              <w:pStyle w:val="TableContents"/>
-              <w:bidi w:val="0"/>
-              <w:jc w:val="start"/>
-              <w:rPr/>
-            </w:pPr>
-            <w:r>
-              <w:rPr/>
               <w:t>Er hat gelegen</w:t>
             </w:r>
           </w:p>
         </w:tc>
         <w:tc>
           <w:tcPr>
-            <w:tcW w:w="2410" w:type="dxa"/>
+            <w:tcW w:w="2409" w:type="dxa"/>
             <w:tcBorders>
               <w:start w:val="single" w:sz="4" w:space="0" w:color="000000"/>
               <w:bottom w:val="single" w:sz="4" w:space="0" w:color="000000"/>
@@ -1251,6 +1249,27 @@
         </w:tc>
         <w:tc>
           <w:tcPr>
+            <w:tcW w:w="2409" w:type="dxa"/>
+            <w:tcBorders>
+              <w:start w:val="single" w:sz="4" w:space="0" w:color="000000"/>
+              <w:bottom w:val="single" w:sz="4" w:space="0" w:color="000000"/>
+            </w:tcBorders>
+          </w:tcPr>
+          <w:p>
+            <w:pPr>
+              <w:pStyle w:val="TableContents"/>
+              <w:bidi w:val="0"/>
+              <w:jc w:val="start"/>
+              <w:rPr/>
+            </w:pPr>
+            <w:r>
+              <w:rPr/>
+              <w:t>Er trägt</w:t>
+            </w:r>
+          </w:p>
+        </w:tc>
+        <w:tc>
+          <w:tcPr>
             <w:tcW w:w="2410" w:type="dxa"/>
             <w:tcBorders>
               <w:start w:val="single" w:sz="4" w:space="0" w:color="000000"/>
@@ -1266,34 +1285,13 @@
             </w:pPr>
             <w:r>
               <w:rPr/>
-              <w:t>Er trägt</w:t>
-            </w:r>
-          </w:p>
-        </w:tc>
-        <w:tc>
-          <w:tcPr>
-            <w:tcW w:w="2409" w:type="dxa"/>
-            <w:tcBorders>
-              <w:start w:val="single" w:sz="4" w:space="0" w:color="000000"/>
-              <w:bottom w:val="single" w:sz="4" w:space="0" w:color="000000"/>
-            </w:tcBorders>
-          </w:tcPr>
-          <w:p>
-            <w:pPr>
-              <w:pStyle w:val="TableContents"/>
-              <w:bidi w:val="0"/>
-              <w:jc w:val="start"/>
-              <w:rPr/>
-            </w:pPr>
-            <w:r>
-              <w:rPr/>
               <w:t>Er hat getragen</w:t>
             </w:r>
           </w:p>
         </w:tc>
         <w:tc>
           <w:tcPr>
-            <w:tcW w:w="2410" w:type="dxa"/>
+            <w:tcW w:w="2409" w:type="dxa"/>
             <w:tcBorders>
               <w:start w:val="single" w:sz="4" w:space="0" w:color="000000"/>
               <w:bottom w:val="single" w:sz="4" w:space="0" w:color="000000"/>
@@ -1339,6 +1337,27 @@
         </w:tc>
         <w:tc>
           <w:tcPr>
+            <w:tcW w:w="2409" w:type="dxa"/>
+            <w:tcBorders>
+              <w:start w:val="single" w:sz="4" w:space="0" w:color="000000"/>
+              <w:bottom w:val="single" w:sz="4" w:space="0" w:color="000000"/>
+            </w:tcBorders>
+          </w:tcPr>
+          <w:p>
+            <w:pPr>
+              <w:pStyle w:val="TableContents"/>
+              <w:bidi w:val="0"/>
+              <w:jc w:val="start"/>
+              <w:rPr/>
+            </w:pPr>
+            <w:r>
+              <w:rPr/>
+              <w:t>Er hat an</w:t>
+            </w:r>
+          </w:p>
+        </w:tc>
+        <w:tc>
+          <w:tcPr>
             <w:tcW w:w="2410" w:type="dxa"/>
             <w:tcBorders>
               <w:start w:val="single" w:sz="4" w:space="0" w:color="000000"/>
@@ -1354,34 +1373,13 @@
             </w:pPr>
             <w:r>
               <w:rPr/>
-              <w:t>Er hat an</w:t>
-            </w:r>
-          </w:p>
-        </w:tc>
-        <w:tc>
-          <w:tcPr>
-            <w:tcW w:w="2409" w:type="dxa"/>
-            <w:tcBorders>
-              <w:start w:val="single" w:sz="4" w:space="0" w:color="000000"/>
-              <w:bottom w:val="single" w:sz="4" w:space="0" w:color="000000"/>
-            </w:tcBorders>
-          </w:tcPr>
-          <w:p>
-            <w:pPr>
-              <w:pStyle w:val="TableContents"/>
-              <w:bidi w:val="0"/>
-              <w:jc w:val="start"/>
-              <w:rPr/>
-            </w:pPr>
-            <w:r>
-              <w:rPr/>
               <w:t>Er hat angehabt</w:t>
             </w:r>
           </w:p>
         </w:tc>
         <w:tc>
           <w:tcPr>
-            <w:tcW w:w="2410" w:type="dxa"/>
+            <w:tcW w:w="2409" w:type="dxa"/>
             <w:tcBorders>
               <w:start w:val="single" w:sz="4" w:space="0" w:color="000000"/>
               <w:bottom w:val="single" w:sz="4" w:space="0" w:color="000000"/>
@@ -1427,6 +1425,27 @@
         </w:tc>
         <w:tc>
           <w:tcPr>
+            <w:tcW w:w="2409" w:type="dxa"/>
+            <w:tcBorders>
+              <w:start w:val="single" w:sz="4" w:space="0" w:color="000000"/>
+              <w:bottom w:val="single" w:sz="4" w:space="0" w:color="000000"/>
+            </w:tcBorders>
+          </w:tcPr>
+          <w:p>
+            <w:pPr>
+              <w:pStyle w:val="TableContents"/>
+              <w:bidi w:val="0"/>
+              <w:jc w:val="start"/>
+              <w:rPr/>
+            </w:pPr>
+            <w:r>
+              <w:rPr/>
+              <w:t>Er ist</w:t>
+            </w:r>
+          </w:p>
+        </w:tc>
+        <w:tc>
+          <w:tcPr>
             <w:tcW w:w="2410" w:type="dxa"/>
             <w:tcBorders>
               <w:start w:val="single" w:sz="4" w:space="0" w:color="000000"/>
@@ -1442,34 +1461,13 @@
             </w:pPr>
             <w:r>
               <w:rPr/>
-              <w:t>Er ist</w:t>
-            </w:r>
-          </w:p>
-        </w:tc>
-        <w:tc>
-          <w:tcPr>
-            <w:tcW w:w="2409" w:type="dxa"/>
-            <w:tcBorders>
-              <w:start w:val="single" w:sz="4" w:space="0" w:color="000000"/>
-              <w:bottom w:val="single" w:sz="4" w:space="0" w:color="000000"/>
-            </w:tcBorders>
-          </w:tcPr>
-          <w:p>
-            <w:pPr>
-              <w:pStyle w:val="TableContents"/>
-              <w:bidi w:val="0"/>
-              <w:jc w:val="start"/>
-              <w:rPr/>
-            </w:pPr>
-            <w:r>
-              <w:rPr/>
               <w:t>Er ist gewesen</w:t>
             </w:r>
           </w:p>
         </w:tc>
         <w:tc>
           <w:tcPr>
-            <w:tcW w:w="2410" w:type="dxa"/>
+            <w:tcW w:w="2409" w:type="dxa"/>
             <w:tcBorders>
               <w:start w:val="single" w:sz="4" w:space="0" w:color="000000"/>
               <w:bottom w:val="single" w:sz="4" w:space="0" w:color="000000"/>
@@ -1515,6 +1513,27 @@
         </w:tc>
         <w:tc>
           <w:tcPr>
+            <w:tcW w:w="2409" w:type="dxa"/>
+            <w:tcBorders>
+              <w:start w:val="single" w:sz="4" w:space="0" w:color="000000"/>
+              <w:bottom w:val="single" w:sz="4" w:space="0" w:color="000000"/>
+            </w:tcBorders>
+          </w:tcPr>
+          <w:p>
+            <w:pPr>
+              <w:pStyle w:val="TableContents"/>
+              <w:bidi w:val="0"/>
+              <w:jc w:val="start"/>
+              <w:rPr/>
+            </w:pPr>
+            <w:r>
+              <w:rPr/>
+              <w:t>Er reagiert</w:t>
+            </w:r>
+          </w:p>
+        </w:tc>
+        <w:tc>
+          <w:tcPr>
             <w:tcW w:w="2410" w:type="dxa"/>
             <w:tcBorders>
               <w:start w:val="single" w:sz="4" w:space="0" w:color="000000"/>
@@ -1530,34 +1549,13 @@
             </w:pPr>
             <w:r>
               <w:rPr/>
-              <w:t>Er reagiert</w:t>
-            </w:r>
-          </w:p>
-        </w:tc>
-        <w:tc>
-          <w:tcPr>
-            <w:tcW w:w="2409" w:type="dxa"/>
-            <w:tcBorders>
-              <w:start w:val="single" w:sz="4" w:space="0" w:color="000000"/>
-              <w:bottom w:val="single" w:sz="4" w:space="0" w:color="000000"/>
-            </w:tcBorders>
-          </w:tcPr>
-          <w:p>
-            <w:pPr>
-              <w:pStyle w:val="TableContents"/>
-              <w:bidi w:val="0"/>
-              <w:jc w:val="start"/>
-              <w:rPr/>
-            </w:pPr>
-            <w:r>
-              <w:rPr/>
               <w:t>Er hat reagiert</w:t>
             </w:r>
           </w:p>
         </w:tc>
         <w:tc>
           <w:tcPr>
-            <w:tcW w:w="2410" w:type="dxa"/>
+            <w:tcW w:w="2409" w:type="dxa"/>
             <w:tcBorders>
               <w:start w:val="single" w:sz="4" w:space="0" w:color="000000"/>
               <w:bottom w:val="single" w:sz="4" w:space="0" w:color="000000"/>
@@ -1603,6 +1601,27 @@
         </w:tc>
         <w:tc>
           <w:tcPr>
+            <w:tcW w:w="2409" w:type="dxa"/>
+            <w:tcBorders>
+              <w:start w:val="single" w:sz="4" w:space="0" w:color="000000"/>
+              <w:bottom w:val="single" w:sz="4" w:space="0" w:color="000000"/>
+            </w:tcBorders>
+          </w:tcPr>
+          <w:p>
+            <w:pPr>
+              <w:pStyle w:val="TableContents"/>
+              <w:bidi w:val="0"/>
+              <w:jc w:val="start"/>
+              <w:rPr/>
+            </w:pPr>
+            <w:r>
+              <w:rPr/>
+              <w:t>Er kann</w:t>
+            </w:r>
+          </w:p>
+        </w:tc>
+        <w:tc>
+          <w:tcPr>
             <w:tcW w:w="2410" w:type="dxa"/>
             <w:tcBorders>
               <w:start w:val="single" w:sz="4" w:space="0" w:color="000000"/>
@@ -1618,34 +1637,13 @@
             </w:pPr>
             <w:r>
               <w:rPr/>
-              <w:t>Er kann</w:t>
-            </w:r>
-          </w:p>
-        </w:tc>
-        <w:tc>
-          <w:tcPr>
-            <w:tcW w:w="2409" w:type="dxa"/>
-            <w:tcBorders>
-              <w:start w:val="single" w:sz="4" w:space="0" w:color="000000"/>
-              <w:bottom w:val="single" w:sz="4" w:space="0" w:color="000000"/>
-            </w:tcBorders>
-          </w:tcPr>
-          <w:p>
-            <w:pPr>
-              <w:pStyle w:val="TableContents"/>
-              <w:bidi w:val="0"/>
-              <w:jc w:val="start"/>
-              <w:rPr/>
-            </w:pPr>
-            <w:r>
-              <w:rPr/>
               <w:t>Er hat gekonnt</w:t>
             </w:r>
           </w:p>
         </w:tc>
         <w:tc>
           <w:tcPr>
-            <w:tcW w:w="2410" w:type="dxa"/>
+            <w:tcW w:w="2409" w:type="dxa"/>
             <w:tcBorders>
               <w:start w:val="single" w:sz="4" w:space="0" w:color="000000"/>
               <w:bottom w:val="single" w:sz="4" w:space="0" w:color="000000"/>
@@ -1691,6 +1689,27 @@
         </w:tc>
         <w:tc>
           <w:tcPr>
+            <w:tcW w:w="2409" w:type="dxa"/>
+            <w:tcBorders>
+              <w:start w:val="single" w:sz="4" w:space="0" w:color="000000"/>
+              <w:bottom w:val="single" w:sz="4" w:space="0" w:color="000000"/>
+            </w:tcBorders>
+          </w:tcPr>
+          <w:p>
+            <w:pPr>
+              <w:pStyle w:val="TableContents"/>
+              <w:bidi w:val="0"/>
+              <w:jc w:val="start"/>
+              <w:rPr/>
+            </w:pPr>
+            <w:r>
+              <w:rPr/>
+              <w:t>Er antwortet</w:t>
+            </w:r>
+          </w:p>
+        </w:tc>
+        <w:tc>
+          <w:tcPr>
             <w:tcW w:w="2410" w:type="dxa"/>
             <w:tcBorders>
               <w:start w:val="single" w:sz="4" w:space="0" w:color="000000"/>
@@ -1706,34 +1725,13 @@
             </w:pPr>
             <w:r>
               <w:rPr/>
-              <w:t>Er antwortet</w:t>
-            </w:r>
-          </w:p>
-        </w:tc>
-        <w:tc>
-          <w:tcPr>
-            <w:tcW w:w="2409" w:type="dxa"/>
-            <w:tcBorders>
-              <w:start w:val="single" w:sz="4" w:space="0" w:color="000000"/>
-              <w:bottom w:val="single" w:sz="4" w:space="0" w:color="000000"/>
-            </w:tcBorders>
-          </w:tcPr>
-          <w:p>
-            <w:pPr>
-              <w:pStyle w:val="TableContents"/>
-              <w:bidi w:val="0"/>
-              <w:jc w:val="start"/>
-              <w:rPr/>
-            </w:pPr>
-            <w:r>
-              <w:rPr/>
               <w:t>Er hat geantwortet</w:t>
             </w:r>
           </w:p>
         </w:tc>
         <w:tc>
           <w:tcPr>
-            <w:tcW w:w="2410" w:type="dxa"/>
+            <w:tcW w:w="2409" w:type="dxa"/>
             <w:tcBorders>
               <w:start w:val="single" w:sz="4" w:space="0" w:color="000000"/>
               <w:bottom w:val="single" w:sz="4" w:space="0" w:color="000000"/>
@@ -1779,6 +1777,27 @@
         </w:tc>
         <w:tc>
           <w:tcPr>
+            <w:tcW w:w="2409" w:type="dxa"/>
+            <w:tcBorders>
+              <w:start w:val="single" w:sz="4" w:space="0" w:color="000000"/>
+              <w:bottom w:val="single" w:sz="4" w:space="0" w:color="000000"/>
+            </w:tcBorders>
+          </w:tcPr>
+          <w:p>
+            <w:pPr>
+              <w:pStyle w:val="TableContents"/>
+              <w:bidi w:val="0"/>
+              <w:jc w:val="start"/>
+              <w:rPr/>
+            </w:pPr>
+            <w:r>
+              <w:rPr/>
+              <w:t>Es passiert</w:t>
+            </w:r>
+          </w:p>
+        </w:tc>
+        <w:tc>
+          <w:tcPr>
             <w:tcW w:w="2410" w:type="dxa"/>
             <w:tcBorders>
               <w:start w:val="single" w:sz="4" w:space="0" w:color="000000"/>
@@ -1794,34 +1813,13 @@
             </w:pPr>
             <w:r>
               <w:rPr/>
-              <w:t>Es passiert</w:t>
-            </w:r>
-          </w:p>
-        </w:tc>
-        <w:tc>
-          <w:tcPr>
-            <w:tcW w:w="2409" w:type="dxa"/>
-            <w:tcBorders>
-              <w:start w:val="single" w:sz="4" w:space="0" w:color="000000"/>
-              <w:bottom w:val="single" w:sz="4" w:space="0" w:color="000000"/>
-            </w:tcBorders>
-          </w:tcPr>
-          <w:p>
-            <w:pPr>
-              <w:pStyle w:val="TableContents"/>
-              <w:bidi w:val="0"/>
-              <w:jc w:val="start"/>
-              <w:rPr/>
-            </w:pPr>
-            <w:r>
-              <w:rPr/>
               <w:t>Es ist passiert</w:t>
             </w:r>
           </w:p>
         </w:tc>
         <w:tc>
           <w:tcPr>
-            <w:tcW w:w="2410" w:type="dxa"/>
+            <w:tcW w:w="2409" w:type="dxa"/>
             <w:tcBorders>
               <w:start w:val="single" w:sz="4" w:space="0" w:color="000000"/>
               <w:bottom w:val="single" w:sz="4" w:space="0" w:color="000000"/>
@@ -1867,6 +1865,27 @@
         </w:tc>
         <w:tc>
           <w:tcPr>
+            <w:tcW w:w="2409" w:type="dxa"/>
+            <w:tcBorders>
+              <w:start w:val="single" w:sz="4" w:space="0" w:color="000000"/>
+              <w:bottom w:val="single" w:sz="4" w:space="0" w:color="000000"/>
+            </w:tcBorders>
+          </w:tcPr>
+          <w:p>
+            <w:pPr>
+              <w:pStyle w:val="TableContents"/>
+              <w:bidi w:val="0"/>
+              <w:jc w:val="start"/>
+              <w:rPr/>
+            </w:pPr>
+            <w:r>
+              <w:rPr/>
+              <w:t>Es klingt</w:t>
+            </w:r>
+          </w:p>
+        </w:tc>
+        <w:tc>
+          <w:tcPr>
             <w:tcW w:w="2410" w:type="dxa"/>
             <w:tcBorders>
               <w:start w:val="single" w:sz="4" w:space="0" w:color="000000"/>
@@ -1882,34 +1901,13 @@
             </w:pPr>
             <w:r>
               <w:rPr/>
-              <w:t>Es klingt</w:t>
-            </w:r>
-          </w:p>
-        </w:tc>
-        <w:tc>
-          <w:tcPr>
-            <w:tcW w:w="2409" w:type="dxa"/>
-            <w:tcBorders>
-              <w:start w:val="single" w:sz="4" w:space="0" w:color="000000"/>
-              <w:bottom w:val="single" w:sz="4" w:space="0" w:color="000000"/>
-            </w:tcBorders>
-          </w:tcPr>
-          <w:p>
-            <w:pPr>
-              <w:pStyle w:val="TableContents"/>
-              <w:bidi w:val="0"/>
-              <w:jc w:val="start"/>
-              <w:rPr/>
-            </w:pPr>
-            <w:r>
-              <w:rPr/>
               <w:t>Es hat  geklungen</w:t>
             </w:r>
           </w:p>
         </w:tc>
         <w:tc>
           <w:tcPr>
-            <w:tcW w:w="2410" w:type="dxa"/>
+            <w:tcW w:w="2409" w:type="dxa"/>
             <w:tcBorders>
               <w:start w:val="single" w:sz="4" w:space="0" w:color="000000"/>
               <w:bottom w:val="single" w:sz="4" w:space="0" w:color="000000"/>
@@ -1955,6 +1953,27 @@
         </w:tc>
         <w:tc>
           <w:tcPr>
+            <w:tcW w:w="2409" w:type="dxa"/>
+            <w:tcBorders>
+              <w:start w:val="single" w:sz="4" w:space="0" w:color="000000"/>
+              <w:bottom w:val="single" w:sz="4" w:space="0" w:color="000000"/>
+            </w:tcBorders>
+          </w:tcPr>
+          <w:p>
+            <w:pPr>
+              <w:pStyle w:val="TableContents"/>
+              <w:bidi w:val="0"/>
+              <w:jc w:val="start"/>
+              <w:rPr/>
+            </w:pPr>
+            <w:r>
+              <w:rPr/>
+              <w:t>Er findet</w:t>
+            </w:r>
+          </w:p>
+        </w:tc>
+        <w:tc>
+          <w:tcPr>
             <w:tcW w:w="2410" w:type="dxa"/>
             <w:tcBorders>
               <w:start w:val="single" w:sz="4" w:space="0" w:color="000000"/>
@@ -1970,34 +1989,13 @@
             </w:pPr>
             <w:r>
               <w:rPr/>
-              <w:t>Er findet</w:t>
-            </w:r>
-          </w:p>
-        </w:tc>
-        <w:tc>
-          <w:tcPr>
-            <w:tcW w:w="2409" w:type="dxa"/>
-            <w:tcBorders>
-              <w:start w:val="single" w:sz="4" w:space="0" w:color="000000"/>
-              <w:bottom w:val="single" w:sz="4" w:space="0" w:color="000000"/>
-            </w:tcBorders>
-          </w:tcPr>
-          <w:p>
-            <w:pPr>
-              <w:pStyle w:val="TableContents"/>
-              <w:bidi w:val="0"/>
-              <w:jc w:val="start"/>
-              <w:rPr/>
-            </w:pPr>
-            <w:r>
-              <w:rPr/>
               <w:t>Er hat gefunden</w:t>
             </w:r>
           </w:p>
         </w:tc>
         <w:tc>
           <w:tcPr>
-            <w:tcW w:w="2410" w:type="dxa"/>
+            <w:tcW w:w="2409" w:type="dxa"/>
             <w:tcBorders>
               <w:start w:val="single" w:sz="4" w:space="0" w:color="000000"/>
               <w:bottom w:val="single" w:sz="4" w:space="0" w:color="000000"/>
@@ -2043,6 +2041,27 @@
         </w:tc>
         <w:tc>
           <w:tcPr>
+            <w:tcW w:w="2409" w:type="dxa"/>
+            <w:tcBorders>
+              <w:start w:val="single" w:sz="4" w:space="0" w:color="000000"/>
+              <w:bottom w:val="single" w:sz="4" w:space="0" w:color="000000"/>
+            </w:tcBorders>
+          </w:tcPr>
+          <w:p>
+            <w:pPr>
+              <w:pStyle w:val="TableContents"/>
+              <w:bidi w:val="0"/>
+              <w:jc w:val="start"/>
+              <w:rPr/>
+            </w:pPr>
+            <w:r>
+              <w:rPr/>
+              <w:t>Er macht</w:t>
+            </w:r>
+          </w:p>
+        </w:tc>
+        <w:tc>
+          <w:tcPr>
             <w:tcW w:w="2410" w:type="dxa"/>
             <w:tcBorders>
               <w:start w:val="single" w:sz="4" w:space="0" w:color="000000"/>
@@ -2058,34 +2077,13 @@
             </w:pPr>
             <w:r>
               <w:rPr/>
-              <w:t>Er macht</w:t>
-            </w:r>
-          </w:p>
-        </w:tc>
-        <w:tc>
-          <w:tcPr>
-            <w:tcW w:w="2409" w:type="dxa"/>
-            <w:tcBorders>
-              <w:start w:val="single" w:sz="4" w:space="0" w:color="000000"/>
-              <w:bottom w:val="single" w:sz="4" w:space="0" w:color="000000"/>
-            </w:tcBorders>
-          </w:tcPr>
-          <w:p>
-            <w:pPr>
-              <w:pStyle w:val="TableContents"/>
-              <w:bidi w:val="0"/>
-              <w:jc w:val="start"/>
-              <w:rPr/>
-            </w:pPr>
-            <w:r>
-              <w:rPr/>
               <w:t>Er hat gemacht</w:t>
             </w:r>
           </w:p>
         </w:tc>
         <w:tc>
           <w:tcPr>
-            <w:tcW w:w="2410" w:type="dxa"/>
+            <w:tcW w:w="2409" w:type="dxa"/>
             <w:tcBorders>
               <w:start w:val="single" w:sz="4" w:space="0" w:color="000000"/>
               <w:bottom w:val="single" w:sz="4" w:space="0" w:color="000000"/>
@@ -2131,6 +2129,27 @@
         </w:tc>
         <w:tc>
           <w:tcPr>
+            <w:tcW w:w="2409" w:type="dxa"/>
+            <w:tcBorders>
+              <w:start w:val="single" w:sz="4" w:space="0" w:color="000000"/>
+              <w:bottom w:val="single" w:sz="4" w:space="0" w:color="000000"/>
+            </w:tcBorders>
+          </w:tcPr>
+          <w:p>
+            <w:pPr>
+              <w:pStyle w:val="TableContents"/>
+              <w:bidi w:val="0"/>
+              <w:jc w:val="start"/>
+              <w:rPr/>
+            </w:pPr>
+            <w:r>
+              <w:rPr/>
+              <w:t>Er äußert</w:t>
+            </w:r>
+          </w:p>
+        </w:tc>
+        <w:tc>
+          <w:tcPr>
             <w:tcW w:w="2410" w:type="dxa"/>
             <w:tcBorders>
               <w:start w:val="single" w:sz="4" w:space="0" w:color="000000"/>
@@ -2146,34 +2165,13 @@
             </w:pPr>
             <w:r>
               <w:rPr/>
-              <w:t>Er äußert</w:t>
-            </w:r>
-          </w:p>
-        </w:tc>
-        <w:tc>
-          <w:tcPr>
-            <w:tcW w:w="2409" w:type="dxa"/>
-            <w:tcBorders>
-              <w:start w:val="single" w:sz="4" w:space="0" w:color="000000"/>
-              <w:bottom w:val="single" w:sz="4" w:space="0" w:color="000000"/>
-            </w:tcBorders>
-          </w:tcPr>
-          <w:p>
-            <w:pPr>
-              <w:pStyle w:val="TableContents"/>
-              <w:bidi w:val="0"/>
-              <w:jc w:val="start"/>
-              <w:rPr/>
-            </w:pPr>
-            <w:r>
-              <w:rPr/>
               <w:t>Er hat geäußert</w:t>
             </w:r>
           </w:p>
         </w:tc>
         <w:tc>
           <w:tcPr>
-            <w:tcW w:w="2410" w:type="dxa"/>
+            <w:tcW w:w="2409" w:type="dxa"/>
             <w:tcBorders>
               <w:start w:val="single" w:sz="4" w:space="0" w:color="000000"/>
               <w:bottom w:val="single" w:sz="4" w:space="0" w:color="000000"/>
@@ -2220,7 +2218,7 @@
         </w:tc>
         <w:tc>
           <w:tcPr>
-            <w:tcW w:w="2410" w:type="dxa"/>
+            <w:tcW w:w="2409" w:type="dxa"/>
             <w:tcBorders>
               <w:start w:val="single" w:sz="4" w:space="0" w:color="000000"/>
               <w:bottom w:val="single" w:sz="4" w:space="0" w:color="000000"/>
@@ -2242,7 +2240,7 @@
         </w:tc>
         <w:tc>
           <w:tcPr>
-            <w:tcW w:w="2409" w:type="dxa"/>
+            <w:tcW w:w="2410" w:type="dxa"/>
             <w:tcBorders>
               <w:start w:val="single" w:sz="4" w:space="0" w:color="000000"/>
               <w:bottom w:val="single" w:sz="4" w:space="0" w:color="000000"/>
@@ -2264,7 +2262,7 @@
         </w:tc>
         <w:tc>
           <w:tcPr>
-            <w:tcW w:w="2410" w:type="dxa"/>
+            <w:tcW w:w="2409" w:type="dxa"/>
             <w:tcBorders>
               <w:start w:val="single" w:sz="4" w:space="0" w:color="000000"/>
               <w:bottom w:val="single" w:sz="4" w:space="0" w:color="000000"/>
@@ -2312,7 +2310,7 @@
         </w:tc>
         <w:tc>
           <w:tcPr>
-            <w:tcW w:w="2410" w:type="dxa"/>
+            <w:tcW w:w="2409" w:type="dxa"/>
             <w:tcBorders>
               <w:start w:val="single" w:sz="4" w:space="0" w:color="000000"/>
               <w:bottom w:val="single" w:sz="4" w:space="0" w:color="000000"/>
@@ -2334,7 +2332,7 @@
         </w:tc>
         <w:tc>
           <w:tcPr>
-            <w:tcW w:w="2409" w:type="dxa"/>
+            <w:tcW w:w="2410" w:type="dxa"/>
             <w:tcBorders>
               <w:start w:val="single" w:sz="4" w:space="0" w:color="000000"/>
               <w:bottom w:val="single" w:sz="4" w:space="0" w:color="000000"/>
@@ -2356,7 +2354,7 @@
         </w:tc>
         <w:tc>
           <w:tcPr>
-            <w:tcW w:w="2410" w:type="dxa"/>
+            <w:tcW w:w="2409" w:type="dxa"/>
             <w:tcBorders>
               <w:start w:val="single" w:sz="4" w:space="0" w:color="000000"/>
               <w:bottom w:val="single" w:sz="4" w:space="0" w:color="000000"/>
@@ -2390,9 +2388,584 @@
       </w:pPr>
       <w:r>
         <w:rPr>
-          <w:u w:val="none"/>
-          <w:shd w:fill="2A6099" w:val="clear"/>
-        </w:rPr>
+          <w:shd w:fill="auto" w:val="clear"/>
+        </w:rPr>
+      </w:r>
+    </w:p>
+    <w:p>
+      <w:pPr>
+        <w:pStyle w:val="Normal"/>
+        <w:bidi w:val="0"/>
+        <w:jc w:val="start"/>
+        <w:rPr>
+          <w:shd w:fill="auto" w:val="clear"/>
+        </w:rPr>
+      </w:pPr>
+      <w:r>
+        <w:rPr>
+          <w:shd w:fill="auto" w:val="clear"/>
+        </w:rPr>
+      </w:r>
+    </w:p>
+    <w:p>
+      <w:pPr>
+        <w:pStyle w:val="Normal"/>
+        <w:bidi w:val="0"/>
+        <w:jc w:val="start"/>
+        <w:rPr>
+          <w:shd w:fill="auto" w:val="clear"/>
+        </w:rPr>
+      </w:pPr>
+      <w:r>
+        <w:rPr>
+          <w:shd w:fill="auto" w:val="clear"/>
+        </w:rPr>
+        <w:t>Ich lese ein Buch.</w:t>
+      </w:r>
+    </w:p>
+    <w:p>
+      <w:pPr>
+        <w:pStyle w:val="Normal"/>
+        <w:bidi w:val="0"/>
+        <w:jc w:val="start"/>
+        <w:rPr>
+          <w:shd w:fill="auto" w:val="clear"/>
+        </w:rPr>
+      </w:pPr>
+      <w:r>
+        <w:rPr>
+          <w:shd w:fill="auto" w:val="clear"/>
+        </w:rPr>
+        <w:t>Ich werde ein Buch lesen.</w:t>
+      </w:r>
+    </w:p>
+    <w:p>
+      <w:pPr>
+        <w:pStyle w:val="Normal"/>
+        <w:bidi w:val="0"/>
+        <w:jc w:val="start"/>
+        <w:rPr>
+          <w:shd w:fill="auto" w:val="clear"/>
+        </w:rPr>
+      </w:pPr>
+      <w:r>
+        <w:rPr>
+          <w:shd w:fill="auto" w:val="clear"/>
+        </w:rPr>
+        <w:t>Ich werde ein Buch gelesen haben.</w:t>
+      </w:r>
+    </w:p>
+    <w:p>
+      <w:pPr>
+        <w:pStyle w:val="Normal"/>
+        <w:bidi w:val="0"/>
+        <w:jc w:val="start"/>
+        <w:rPr>
+          <w:shd w:fill="auto" w:val="clear"/>
+        </w:rPr>
+      </w:pPr>
+      <w:r>
+        <w:rPr>
+          <w:shd w:fill="auto" w:val="clear"/>
+        </w:rPr>
+        <w:t>Ich habe ein Buch gelesen.</w:t>
+      </w:r>
+    </w:p>
+    <w:p>
+      <w:pPr>
+        <w:pStyle w:val="Normal"/>
+        <w:bidi w:val="0"/>
+        <w:jc w:val="start"/>
+        <w:rPr>
+          <w:shd w:fill="auto" w:val="clear"/>
+        </w:rPr>
+      </w:pPr>
+      <w:r>
+        <w:rPr>
+          <w:shd w:fill="auto" w:val="clear"/>
+        </w:rPr>
+        <w:t>Ich las ein Buch.</w:t>
+      </w:r>
+    </w:p>
+    <w:p>
+      <w:pPr>
+        <w:pStyle w:val="Normal"/>
+        <w:bidi w:val="0"/>
+        <w:jc w:val="start"/>
+        <w:rPr>
+          <w:shd w:fill="auto" w:val="clear"/>
+        </w:rPr>
+      </w:pPr>
+      <w:r>
+        <w:rPr>
+          <w:shd w:fill="auto" w:val="clear"/>
+        </w:rPr>
+      </w:r>
+    </w:p>
+    <w:p>
+      <w:pPr>
+        <w:pStyle w:val="Normal"/>
+        <w:bidi w:val="0"/>
+        <w:jc w:val="start"/>
+        <w:rPr>
+          <w:shd w:fill="auto" w:val="clear"/>
+        </w:rPr>
+      </w:pPr>
+      <w:r>
+        <w:rPr>
+          <w:shd w:fill="auto" w:val="clear"/>
+        </w:rPr>
+        <w:t>Ich habe den Bahnhof besucht.</w:t>
+      </w:r>
+    </w:p>
+    <w:p>
+      <w:pPr>
+        <w:pStyle w:val="Normal"/>
+        <w:bidi w:val="0"/>
+        <w:jc w:val="start"/>
+        <w:rPr>
+          <w:shd w:fill="auto" w:val="clear"/>
+        </w:rPr>
+      </w:pPr>
+      <w:r>
+        <w:rPr>
+          <w:shd w:fill="auto" w:val="clear"/>
+        </w:rPr>
+        <w:t>Ich werde den Bahnhof besuchen.</w:t>
+      </w:r>
+    </w:p>
+    <w:p>
+      <w:pPr>
+        <w:pStyle w:val="Normal"/>
+        <w:bidi w:val="0"/>
+        <w:jc w:val="start"/>
+        <w:rPr>
+          <w:shd w:fill="auto" w:val="clear"/>
+        </w:rPr>
+      </w:pPr>
+      <w:r>
+        <w:rPr>
+          <w:shd w:fill="auto" w:val="clear"/>
+        </w:rPr>
+        <w:t>Ich werde den Bahnhof besucht haben.</w:t>
+      </w:r>
+    </w:p>
+    <w:p>
+      <w:pPr>
+        <w:pStyle w:val="Normal"/>
+        <w:bidi w:val="0"/>
+        <w:jc w:val="start"/>
+        <w:rPr>
+          <w:shd w:fill="auto" w:val="clear"/>
+        </w:rPr>
+      </w:pPr>
+      <w:r>
+        <w:rPr>
+          <w:shd w:fill="auto" w:val="clear"/>
+        </w:rPr>
+        <w:t>Ich habe den Banhof besucht.</w:t>
+      </w:r>
+    </w:p>
+    <w:p>
+      <w:pPr>
+        <w:pStyle w:val="Normal"/>
+        <w:bidi w:val="0"/>
+        <w:jc w:val="start"/>
+        <w:rPr>
+          <w:shd w:fill="auto" w:val="clear"/>
+        </w:rPr>
+      </w:pPr>
+      <w:r>
+        <w:rPr>
+          <w:shd w:fill="auto" w:val="clear"/>
+        </w:rPr>
+        <w:t>Ich besuchte den Bahnhof.</w:t>
+      </w:r>
+    </w:p>
+    <w:p>
+      <w:pPr>
+        <w:pStyle w:val="Normal"/>
+        <w:bidi w:val="0"/>
+        <w:jc w:val="start"/>
+        <w:rPr>
+          <w:shd w:fill="auto" w:val="clear"/>
+        </w:rPr>
+      </w:pPr>
+      <w:r>
+        <w:rPr>
+          <w:shd w:fill="auto" w:val="clear"/>
+        </w:rPr>
+      </w:r>
+    </w:p>
+    <w:p>
+      <w:pPr>
+        <w:pStyle w:val="Normal"/>
+        <w:bidi w:val="0"/>
+        <w:jc w:val="start"/>
+        <w:rPr>
+          <w:shd w:fill="auto" w:val="clear"/>
+        </w:rPr>
+      </w:pPr>
+      <w:r>
+        <w:rPr>
+          <w:shd w:fill="auto" w:val="clear"/>
+        </w:rPr>
+        <w:t>Ich jogge.</w:t>
+      </w:r>
+    </w:p>
+    <w:p>
+      <w:pPr>
+        <w:pStyle w:val="Normal"/>
+        <w:bidi w:val="0"/>
+        <w:jc w:val="start"/>
+        <w:rPr>
+          <w:shd w:fill="auto" w:val="clear"/>
+        </w:rPr>
+      </w:pPr>
+      <w:r>
+        <w:rPr>
+          <w:shd w:fill="auto" w:val="clear"/>
+        </w:rPr>
+        <w:t>Ich werde joggen.</w:t>
+      </w:r>
+    </w:p>
+    <w:p>
+      <w:pPr>
+        <w:pStyle w:val="Normal"/>
+        <w:bidi w:val="0"/>
+        <w:jc w:val="start"/>
+        <w:rPr>
+          <w:shd w:fill="auto" w:val="clear"/>
+        </w:rPr>
+      </w:pPr>
+      <w:r>
+        <w:rPr>
+          <w:shd w:fill="auto" w:val="clear"/>
+        </w:rPr>
+        <w:t>Ich werde gejoggt haben.</w:t>
+      </w:r>
+    </w:p>
+    <w:p>
+      <w:pPr>
+        <w:pStyle w:val="Normal"/>
+        <w:bidi w:val="0"/>
+        <w:jc w:val="start"/>
+        <w:rPr>
+          <w:shd w:fill="auto" w:val="clear"/>
+        </w:rPr>
+      </w:pPr>
+      <w:r>
+        <w:rPr>
+          <w:shd w:fill="auto" w:val="clear"/>
+        </w:rPr>
+        <w:t>Ich habe gejoggt.</w:t>
+      </w:r>
+    </w:p>
+    <w:p>
+      <w:pPr>
+        <w:pStyle w:val="Normal"/>
+        <w:bidi w:val="0"/>
+        <w:jc w:val="start"/>
+        <w:rPr>
+          <w:shd w:fill="auto" w:val="clear"/>
+        </w:rPr>
+      </w:pPr>
+      <w:r>
+        <w:rPr>
+          <w:shd w:fill="auto" w:val="clear"/>
+        </w:rPr>
+        <w:t>Ich joggte.</w:t>
+      </w:r>
+    </w:p>
+    <w:p>
+      <w:pPr>
+        <w:pStyle w:val="Normal"/>
+        <w:bidi w:val="0"/>
+        <w:jc w:val="start"/>
+        <w:rPr>
+          <w:shd w:fill="auto" w:val="clear"/>
+        </w:rPr>
+      </w:pPr>
+      <w:r>
+        <w:rPr>
+          <w:shd w:fill="auto" w:val="clear"/>
+        </w:rPr>
+      </w:r>
+    </w:p>
+    <w:p>
+      <w:pPr>
+        <w:pStyle w:val="Normal"/>
+        <w:bidi w:val="0"/>
+        <w:jc w:val="start"/>
+        <w:rPr>
+          <w:shd w:fill="auto" w:val="clear"/>
+        </w:rPr>
+      </w:pPr>
+      <w:r>
+        <w:rPr>
+          <w:shd w:fill="auto" w:val="clear"/>
+        </w:rPr>
+        <w:t>Ich schaue einen Film.</w:t>
+      </w:r>
+    </w:p>
+    <w:p>
+      <w:pPr>
+        <w:pStyle w:val="Normal"/>
+        <w:bidi w:val="0"/>
+        <w:jc w:val="start"/>
+        <w:rPr>
+          <w:shd w:fill="auto" w:val="clear"/>
+        </w:rPr>
+      </w:pPr>
+      <w:r>
+        <w:rPr>
+          <w:shd w:fill="auto" w:val="clear"/>
+        </w:rPr>
+        <w:t>Ich werde einen Film schauen.</w:t>
+      </w:r>
+    </w:p>
+    <w:p>
+      <w:pPr>
+        <w:pStyle w:val="Normal"/>
+        <w:bidi w:val="0"/>
+        <w:jc w:val="start"/>
+        <w:rPr>
+          <w:shd w:fill="auto" w:val="clear"/>
+        </w:rPr>
+      </w:pPr>
+      <w:r>
+        <w:rPr>
+          <w:shd w:fill="auto" w:val="clear"/>
+        </w:rPr>
+        <w:t>Ich werde einen Film geschaut haben.</w:t>
+      </w:r>
+    </w:p>
+    <w:p>
+      <w:pPr>
+        <w:pStyle w:val="Normal"/>
+        <w:bidi w:val="0"/>
+        <w:jc w:val="start"/>
+        <w:rPr>
+          <w:shd w:fill="auto" w:val="clear"/>
+        </w:rPr>
+      </w:pPr>
+      <w:r>
+        <w:rPr>
+          <w:shd w:fill="auto" w:val="clear"/>
+        </w:rPr>
+        <w:t>Ich habe einen Film geschaut.</w:t>
+      </w:r>
+    </w:p>
+    <w:p>
+      <w:pPr>
+        <w:pStyle w:val="Normal"/>
+        <w:bidi w:val="0"/>
+        <w:jc w:val="start"/>
+        <w:rPr>
+          <w:shd w:fill="auto" w:val="clear"/>
+        </w:rPr>
+      </w:pPr>
+      <w:r>
+        <w:rPr>
+          <w:shd w:fill="auto" w:val="clear"/>
+        </w:rPr>
+        <w:t>Ich schaute einen Film.</w:t>
+      </w:r>
+    </w:p>
+    <w:p>
+      <w:pPr>
+        <w:pStyle w:val="Normal"/>
+        <w:bidi w:val="0"/>
+        <w:jc w:val="start"/>
+        <w:rPr>
+          <w:shd w:fill="auto" w:val="clear"/>
+        </w:rPr>
+      </w:pPr>
+      <w:r>
+        <w:rPr/>
+      </w:r>
+    </w:p>
+    <w:p>
+      <w:pPr>
+        <w:pStyle w:val="Normal"/>
+        <w:bidi w:val="0"/>
+        <w:jc w:val="start"/>
+        <w:rPr>
+          <w:shd w:fill="auto" w:val="clear"/>
+        </w:rPr>
+      </w:pPr>
+      <w:r>
+        <w:rPr/>
+      </w:r>
+    </w:p>
+    <w:p>
+      <w:pPr>
+        <w:pStyle w:val="Normal"/>
+        <w:bidi w:val="0"/>
+        <w:jc w:val="start"/>
+        <w:rPr>
+          <w:shd w:fill="auto" w:val="clear"/>
+        </w:rPr>
+      </w:pPr>
+      <w:r>
+        <w:rPr/>
+      </w:r>
+    </w:p>
+    <w:p>
+      <w:pPr>
+        <w:pStyle w:val="Normal"/>
+        <w:bidi w:val="0"/>
+        <w:jc w:val="start"/>
+        <w:rPr>
+          <w:shd w:fill="auto" w:val="clear"/>
+        </w:rPr>
+      </w:pPr>
+      <w:r>
+        <w:rPr>
+          <w:shd w:fill="auto" w:val="clear"/>
+        </w:rPr>
+        <w:t>b. werden gehen – Futur I</w:t>
+      </w:r>
+    </w:p>
+    <w:p>
+      <w:pPr>
+        <w:pStyle w:val="Normal"/>
+        <w:bidi w:val="0"/>
+        <w:jc w:val="start"/>
+        <w:rPr>
+          <w:shd w:fill="auto" w:val="clear"/>
+        </w:rPr>
+      </w:pPr>
+      <w:r>
+        <w:rPr>
+          <w:shd w:fill="auto" w:val="clear"/>
+        </w:rPr>
+        <w:t>c. bist – Perfekt</w:t>
+      </w:r>
+    </w:p>
+    <w:p>
+      <w:pPr>
+        <w:pStyle w:val="Normal"/>
+        <w:bidi w:val="0"/>
+        <w:jc w:val="start"/>
+        <w:rPr>
+          <w:shd w:fill="auto" w:val="clear"/>
+        </w:rPr>
+      </w:pPr>
+      <w:r>
+        <w:rPr>
+          <w:shd w:fill="auto" w:val="clear"/>
+        </w:rPr>
+        <w:t>d. haben gespielt – Perfekt</w:t>
+      </w:r>
+    </w:p>
+    <w:p>
+      <w:pPr>
+        <w:pStyle w:val="Normal"/>
+        <w:bidi w:val="0"/>
+        <w:jc w:val="start"/>
+        <w:rPr>
+          <w:shd w:fill="auto" w:val="clear"/>
+        </w:rPr>
+      </w:pPr>
+      <w:r>
+        <w:rPr>
+          <w:shd w:fill="auto" w:val="clear"/>
+        </w:rPr>
+        <w:t>e. wird geben – Futur I</w:t>
+      </w:r>
+    </w:p>
+    <w:p>
+      <w:pPr>
+        <w:pStyle w:val="Normal"/>
+        <w:bidi w:val="0"/>
+        <w:jc w:val="start"/>
+        <w:rPr>
+          <w:shd w:fill="auto" w:val="clear"/>
+        </w:rPr>
+      </w:pPr>
+      <w:r>
+        <w:rPr>
+          <w:shd w:fill="auto" w:val="clear"/>
+        </w:rPr>
+        <w:t>f. hatten – Präteritum</w:t>
+      </w:r>
+    </w:p>
+    <w:p>
+      <w:pPr>
+        <w:pStyle w:val="Normal"/>
+        <w:bidi w:val="0"/>
+        <w:jc w:val="start"/>
+        <w:rPr>
+          <w:shd w:fill="auto" w:val="clear"/>
+        </w:rPr>
+      </w:pPr>
+      <w:r>
+        <w:rPr>
+          <w:shd w:fill="auto" w:val="clear"/>
+        </w:rPr>
+        <w:t>g. werden geschrieben haben – Futur II</w:t>
+      </w:r>
+    </w:p>
+    <w:p>
+      <w:pPr>
+        <w:pStyle w:val="Normal"/>
+        <w:bidi w:val="0"/>
+        <w:jc w:val="start"/>
+        <w:rPr>
+          <w:shd w:fill="auto" w:val="clear"/>
+        </w:rPr>
+      </w:pPr>
+      <w:r>
+        <w:rPr>
+          <w:shd w:fill="auto" w:val="clear"/>
+        </w:rPr>
+        <w:t>h. bin gefahren – Plusquamperfekt</w:t>
+      </w:r>
+    </w:p>
+    <w:p>
+      <w:pPr>
+        <w:pStyle w:val="Normal"/>
+        <w:bidi w:val="0"/>
+        <w:jc w:val="start"/>
+        <w:rPr>
+          <w:shd w:fill="auto" w:val="clear"/>
+        </w:rPr>
+      </w:pPr>
+      <w:r>
+        <w:rPr>
+          <w:shd w:fill="auto" w:val="clear"/>
+        </w:rPr>
+        <w:t>I. isst – Perfekt</w:t>
+      </w:r>
+    </w:p>
+    <w:p>
+      <w:pPr>
+        <w:pStyle w:val="Normal"/>
+        <w:bidi w:val="0"/>
+        <w:jc w:val="start"/>
+        <w:rPr>
+          <w:shd w:fill="auto" w:val="clear"/>
+        </w:rPr>
+      </w:pPr>
+      <w:r>
+        <w:rPr>
+          <w:shd w:fill="auto" w:val="clear"/>
+        </w:rPr>
+        <w:t>j. werdet gewinnen – Futur I</w:t>
+      </w:r>
+    </w:p>
+    <w:p>
+      <w:pPr>
+        <w:pStyle w:val="Normal"/>
+        <w:bidi w:val="0"/>
+        <w:jc w:val="start"/>
+        <w:rPr>
+          <w:shd w:fill="auto" w:val="clear"/>
+        </w:rPr>
+      </w:pPr>
+      <w:r>
+        <w:rPr/>
       </w:r>
     </w:p>
     <w:sectPr>
@@ -2402,6 +2975,7 @@
       <w:pgNumType w:fmt="decimal"/>
       <w:formProt w:val="false"/>
       <w:textDirection w:val="lrTb"/>
+      <w:docGrid w:type="default" w:linePitch="100" w:charSpace="0"/>
     </w:sectPr>
   </w:body>
 </w:document>
@@ -2421,7 +2995,6 @@
     </w:rPrDefault>
     <w:pPrDefault>
       <w:pPr>
-        <w:widowControl/>
         <w:suppressAutoHyphens w:val="true"/>
       </w:pPr>
     </w:pPrDefault>
@@ -2431,7 +3004,10 @@
     <w:qFormat/>
     <w:pPr>
       <w:widowControl/>
+      <w:suppressAutoHyphens w:val="true"/>
       <w:bidi w:val="0"/>
+      <w:spacing w:before="0" w:after="0"/>
+      <w:jc w:val="start"/>
     </w:pPr>
     <w:rPr>
       <w:rFonts w:ascii="Liberation Serif" w:hAnsi="Liberation Serif" w:eastAsia="NSimSun" w:cs="Arial"/>

</xml_diff>